<commit_message>
ejercicio No. un chingo
</commit_message>
<xml_diff>
--- a/ejercicio-3-3columnas-base/Ejercicio 1 - 2.docx
+++ b/ejercicio-3-3columnas-base/Ejercicio 1 - 2.docx
@@ -84,16 +84,7 @@
           <w:sz w:val="44"/>
           <w:szCs w:val="44"/>
         </w:rPr>
-        <w:t>Tres</w:t>
-      </w:r>
-      <w:r>
-        <w:rPr>
-          <w:b/>
-          <w:bCs/>
-          <w:sz w:val="44"/>
-          <w:szCs w:val="44"/>
-        </w:rPr>
-        <w:t xml:space="preserve"> Columnas Css</w:t>
+        <w:t>Tres Columnas CSS (1col mas grande)</w:t>
       </w:r>
     </w:p>
     <w:p/>
@@ -274,7 +265,7 @@
           </w:tcPr>
           <w:p>
             <w:r>
-              <w:t>3</w:t>
+              <w:t>4</w:t>
             </w:r>
             <w:r>
               <w:t xml:space="preserve"> de</w:t>
@@ -3265,8 +3256,20 @@
           <w:szCs w:val="21"/>
           <w:lang w:val="en-US"/>
         </w:rPr>
-        <w:t>@import</w:t>
-      </w:r>
+        <w:t>@</w:t>
+      </w:r>
+      <w:proofErr w:type="gramStart"/>
+      <w:r>
+        <w:rPr>
+          <w:rFonts w:ascii="Fira Code" w:eastAsia="Times New Roman" w:hAnsi="Fira Code" w:cs="Times New Roman"/>
+          <w:color w:val="F47067"/>
+          <w:sz w:val="21"/>
+          <w:szCs w:val="21"/>
+          <w:lang w:val="en-US"/>
+        </w:rPr>
+        <w:t>import</w:t>
+      </w:r>
+      <w:proofErr w:type="gramEnd"/>
       <w:r>
         <w:rPr>
           <w:rFonts w:ascii="Fira Code" w:eastAsia="Times New Roman" w:hAnsi="Fira Code" w:cs="Times New Roman"/>
@@ -3376,6 +3379,7 @@
           <w:lang w:val="en-US"/>
         </w:rPr>
       </w:pPr>
+      <w:proofErr w:type="gramStart"/>
       <w:r>
         <w:rPr>
           <w:rFonts w:ascii="Fira Code" w:eastAsia="Times New Roman" w:hAnsi="Fira Code" w:cs="Times New Roman"/>
@@ -3394,7 +3398,18 @@
           <w:szCs w:val="21"/>
           <w:lang w:val="en-US"/>
         </w:rPr>
-        <w:t>::before</w:t>
+        <w:t>::</w:t>
+      </w:r>
+      <w:proofErr w:type="gramEnd"/>
+      <w:r>
+        <w:rPr>
+          <w:rFonts w:ascii="Fira Code" w:eastAsia="Times New Roman" w:hAnsi="Fira Code" w:cs="Times New Roman"/>
+          <w:color w:val="6CB6FF"/>
+          <w:sz w:val="21"/>
+          <w:szCs w:val="21"/>
+          <w:lang w:val="en-US"/>
+        </w:rPr>
+        <w:t>before</w:t>
       </w:r>
       <w:r>
         <w:rPr>
@@ -3419,6 +3434,7 @@
           <w:lang w:val="en-US"/>
         </w:rPr>
       </w:pPr>
+      <w:proofErr w:type="gramStart"/>
       <w:r>
         <w:rPr>
           <w:rFonts w:ascii="Fira Code" w:eastAsia="Times New Roman" w:hAnsi="Fira Code" w:cs="Times New Roman"/>
@@ -3437,7 +3453,18 @@
           <w:szCs w:val="21"/>
           <w:lang w:val="en-US"/>
         </w:rPr>
-        <w:t>::after</w:t>
+        <w:t>::</w:t>
+      </w:r>
+      <w:proofErr w:type="gramEnd"/>
+      <w:r>
+        <w:rPr>
+          <w:rFonts w:ascii="Fira Code" w:eastAsia="Times New Roman" w:hAnsi="Fira Code" w:cs="Times New Roman"/>
+          <w:color w:val="6CB6FF"/>
+          <w:sz w:val="21"/>
+          <w:szCs w:val="21"/>
+          <w:lang w:val="en-US"/>
+        </w:rPr>
+        <w:t>after</w:t>
       </w:r>
       <w:r>
         <w:rPr>
@@ -4166,6 +4193,7 @@
           <w:lang w:val="en-US"/>
         </w:rPr>
       </w:pPr>
+      <w:proofErr w:type="gramStart"/>
       <w:r>
         <w:rPr>
           <w:rFonts w:ascii="Fira Code" w:eastAsia="Times New Roman" w:hAnsi="Fira Code" w:cs="Times New Roman"/>
@@ -4176,6 +4204,7 @@
         </w:rPr>
         <w:t>.contenedor</w:t>
       </w:r>
+      <w:proofErr w:type="gramEnd"/>
       <w:r>
         <w:rPr>
           <w:rFonts w:ascii="Fira Code" w:eastAsia="Times New Roman" w:hAnsi="Fira Code" w:cs="Times New Roman"/>
@@ -4391,15 +4420,27 @@
           <w:lang w:val="en-US"/>
         </w:rPr>
       </w:pPr>
-      <w:r>
-        <w:rPr>
-          <w:rFonts w:ascii="Fira Code" w:eastAsia="Times New Roman" w:hAnsi="Fira Code" w:cs="Times New Roman"/>
-          <w:color w:val="6CB6FF"/>
-          <w:sz w:val="21"/>
-          <w:szCs w:val="21"/>
-          <w:lang w:val="en-US"/>
-        </w:rPr>
-        <w:t>.contenedor-grid</w:t>
+      <w:proofErr w:type="gramStart"/>
+      <w:r>
+        <w:rPr>
+          <w:rFonts w:ascii="Fira Code" w:eastAsia="Times New Roman" w:hAnsi="Fira Code" w:cs="Times New Roman"/>
+          <w:color w:val="6CB6FF"/>
+          <w:sz w:val="21"/>
+          <w:szCs w:val="21"/>
+          <w:lang w:val="en-US"/>
+        </w:rPr>
+        <w:t>.contenedor</w:t>
+      </w:r>
+      <w:proofErr w:type="gramEnd"/>
+      <w:r>
+        <w:rPr>
+          <w:rFonts w:ascii="Fira Code" w:eastAsia="Times New Roman" w:hAnsi="Fira Code" w:cs="Times New Roman"/>
+          <w:color w:val="6CB6FF"/>
+          <w:sz w:val="21"/>
+          <w:szCs w:val="21"/>
+          <w:lang w:val="en-US"/>
+        </w:rPr>
+        <w:t>-grid</w:t>
       </w:r>
       <w:r>
         <w:rPr>
@@ -4523,6 +4564,7 @@
           <w:lang w:val="en-US"/>
         </w:rPr>
       </w:pPr>
+      <w:proofErr w:type="gramStart"/>
       <w:r>
         <w:rPr>
           <w:rFonts w:ascii="Fira Code" w:eastAsia="Times New Roman" w:hAnsi="Fira Code" w:cs="Times New Roman"/>
@@ -4533,6 +4575,7 @@
         </w:rPr>
         <w:t>.articulo</w:t>
       </w:r>
+      <w:proofErr w:type="gramEnd"/>
       <w:r>
         <w:rPr>
           <w:rFonts w:ascii="Fira Code" w:eastAsia="Times New Roman" w:hAnsi="Fira Code" w:cs="Times New Roman"/>
@@ -5104,8 +5147,20 @@
           <w:szCs w:val="21"/>
           <w:lang w:val="en-US"/>
         </w:rPr>
-        <w:t>@media</w:t>
-      </w:r>
+        <w:t>@</w:t>
+      </w:r>
+      <w:proofErr w:type="gramStart"/>
+      <w:r>
+        <w:rPr>
+          <w:rFonts w:ascii="Fira Code" w:eastAsia="Times New Roman" w:hAnsi="Fira Code" w:cs="Times New Roman"/>
+          <w:color w:val="F47067"/>
+          <w:sz w:val="21"/>
+          <w:szCs w:val="21"/>
+          <w:lang w:val="en-US"/>
+        </w:rPr>
+        <w:t>media</w:t>
+      </w:r>
+      <w:proofErr w:type="gramEnd"/>
       <w:r>
         <w:rPr>
           <w:rFonts w:ascii="Fira Code" w:eastAsia="Times New Roman" w:hAnsi="Fira Code" w:cs="Times New Roman"/>
@@ -5306,8 +5361,20 @@
           <w:szCs w:val="21"/>
           <w:lang w:val="en-US"/>
         </w:rPr>
-        <w:t>@media</w:t>
-      </w:r>
+        <w:t>@</w:t>
+      </w:r>
+      <w:proofErr w:type="gramStart"/>
+      <w:r>
+        <w:rPr>
+          <w:rFonts w:ascii="Fira Code" w:eastAsia="Times New Roman" w:hAnsi="Fira Code" w:cs="Times New Roman"/>
+          <w:color w:val="F47067"/>
+          <w:sz w:val="21"/>
+          <w:szCs w:val="21"/>
+          <w:lang w:val="en-US"/>
+        </w:rPr>
+        <w:t>media</w:t>
+      </w:r>
+      <w:proofErr w:type="gramEnd"/>
       <w:r>
         <w:rPr>
           <w:rFonts w:ascii="Fira Code" w:eastAsia="Times New Roman" w:hAnsi="Fira Code" w:cs="Times New Roman"/>
@@ -5508,8 +5575,20 @@
           <w:szCs w:val="21"/>
           <w:lang w:val="en-US"/>
         </w:rPr>
-        <w:t>@media</w:t>
-      </w:r>
+        <w:t>@</w:t>
+      </w:r>
+      <w:proofErr w:type="gramStart"/>
+      <w:r>
+        <w:rPr>
+          <w:rFonts w:ascii="Fira Code" w:eastAsia="Times New Roman" w:hAnsi="Fira Code" w:cs="Times New Roman"/>
+          <w:color w:val="F47067"/>
+          <w:sz w:val="21"/>
+          <w:szCs w:val="21"/>
+          <w:lang w:val="en-US"/>
+        </w:rPr>
+        <w:t>media</w:t>
+      </w:r>
+      <w:proofErr w:type="gramEnd"/>
       <w:r>
         <w:rPr>
           <w:rFonts w:ascii="Fira Code" w:eastAsia="Times New Roman" w:hAnsi="Fira Code" w:cs="Times New Roman"/>
@@ -5653,15 +5732,27 @@
         </w:rPr>
         <w:t xml:space="preserve">  </w:t>
       </w:r>
-      <w:r>
-        <w:rPr>
-          <w:rFonts w:ascii="Fira Code" w:eastAsia="Times New Roman" w:hAnsi="Fira Code" w:cs="Times New Roman"/>
-          <w:color w:val="6CB6FF"/>
-          <w:sz w:val="21"/>
-          <w:szCs w:val="21"/>
-          <w:lang w:val="en-US"/>
-        </w:rPr>
-        <w:t>.contenedor-grid</w:t>
+      <w:proofErr w:type="gramStart"/>
+      <w:r>
+        <w:rPr>
+          <w:rFonts w:ascii="Fira Code" w:eastAsia="Times New Roman" w:hAnsi="Fira Code" w:cs="Times New Roman"/>
+          <w:color w:val="6CB6FF"/>
+          <w:sz w:val="21"/>
+          <w:szCs w:val="21"/>
+          <w:lang w:val="en-US"/>
+        </w:rPr>
+        <w:t>.contenedor</w:t>
+      </w:r>
+      <w:proofErr w:type="gramEnd"/>
+      <w:r>
+        <w:rPr>
+          <w:rFonts w:ascii="Fira Code" w:eastAsia="Times New Roman" w:hAnsi="Fira Code" w:cs="Times New Roman"/>
+          <w:color w:val="6CB6FF"/>
+          <w:sz w:val="21"/>
+          <w:szCs w:val="21"/>
+          <w:lang w:val="en-US"/>
+        </w:rPr>
+        <w:t>-grid</w:t>
       </w:r>
       <w:r>
         <w:rPr>
@@ -6186,15 +6277,27 @@
         </w:rPr>
         <w:t xml:space="preserve">  </w:t>
       </w:r>
-      <w:r>
-        <w:rPr>
-          <w:rFonts w:ascii="Fira Code" w:eastAsia="Times New Roman" w:hAnsi="Fira Code" w:cs="Times New Roman"/>
-          <w:color w:val="6CB6FF"/>
-          <w:sz w:val="21"/>
-          <w:szCs w:val="21"/>
-          <w:lang w:val="en-US"/>
-        </w:rPr>
-        <w:t>.asidebar1</w:t>
+      <w:proofErr w:type="gramStart"/>
+      <w:r>
+        <w:rPr>
+          <w:rFonts w:ascii="Fira Code" w:eastAsia="Times New Roman" w:hAnsi="Fira Code" w:cs="Times New Roman"/>
+          <w:color w:val="6CB6FF"/>
+          <w:sz w:val="21"/>
+          <w:szCs w:val="21"/>
+          <w:lang w:val="en-US"/>
+        </w:rPr>
+        <w:t>.asidebar</w:t>
+      </w:r>
+      <w:proofErr w:type="gramEnd"/>
+      <w:r>
+        <w:rPr>
+          <w:rFonts w:ascii="Fira Code" w:eastAsia="Times New Roman" w:hAnsi="Fira Code" w:cs="Times New Roman"/>
+          <w:color w:val="6CB6FF"/>
+          <w:sz w:val="21"/>
+          <w:szCs w:val="21"/>
+          <w:lang w:val="en-US"/>
+        </w:rPr>
+        <w:t>1</w:t>
       </w:r>
       <w:r>
         <w:rPr>
@@ -6308,15 +6411,27 @@
         </w:rPr>
         <w:t xml:space="preserve">  </w:t>
       </w:r>
-      <w:r>
-        <w:rPr>
-          <w:rFonts w:ascii="Fira Code" w:eastAsia="Times New Roman" w:hAnsi="Fira Code" w:cs="Times New Roman"/>
-          <w:color w:val="6CB6FF"/>
-          <w:sz w:val="21"/>
-          <w:szCs w:val="21"/>
-          <w:lang w:val="en-US"/>
-        </w:rPr>
-        <w:t>.asidebar2</w:t>
+      <w:proofErr w:type="gramStart"/>
+      <w:r>
+        <w:rPr>
+          <w:rFonts w:ascii="Fira Code" w:eastAsia="Times New Roman" w:hAnsi="Fira Code" w:cs="Times New Roman"/>
+          <w:color w:val="6CB6FF"/>
+          <w:sz w:val="21"/>
+          <w:szCs w:val="21"/>
+          <w:lang w:val="en-US"/>
+        </w:rPr>
+        <w:t>.asidebar</w:t>
+      </w:r>
+      <w:proofErr w:type="gramEnd"/>
+      <w:r>
+        <w:rPr>
+          <w:rFonts w:ascii="Fira Code" w:eastAsia="Times New Roman" w:hAnsi="Fira Code" w:cs="Times New Roman"/>
+          <w:color w:val="6CB6FF"/>
+          <w:sz w:val="21"/>
+          <w:szCs w:val="21"/>
+          <w:lang w:val="en-US"/>
+        </w:rPr>
+        <w:t>2</w:t>
       </w:r>
       <w:r>
         <w:rPr>
@@ -6474,8 +6589,20 @@
           <w:szCs w:val="21"/>
           <w:lang w:val="en-US"/>
         </w:rPr>
-        <w:t>@media</w:t>
-      </w:r>
+        <w:t>@</w:t>
+      </w:r>
+      <w:proofErr w:type="gramStart"/>
+      <w:r>
+        <w:rPr>
+          <w:rFonts w:ascii="Fira Code" w:eastAsia="Times New Roman" w:hAnsi="Fira Code" w:cs="Times New Roman"/>
+          <w:color w:val="F47067"/>
+          <w:sz w:val="21"/>
+          <w:szCs w:val="21"/>
+          <w:lang w:val="en-US"/>
+        </w:rPr>
+        <w:t>media</w:t>
+      </w:r>
+      <w:proofErr w:type="gramEnd"/>
       <w:r>
         <w:rPr>
           <w:rFonts w:ascii="Fira Code" w:eastAsia="Times New Roman" w:hAnsi="Fira Code" w:cs="Times New Roman"/>
@@ -6676,8 +6803,20 @@
           <w:szCs w:val="21"/>
           <w:lang w:val="en-US"/>
         </w:rPr>
-        <w:t>@media</w:t>
-      </w:r>
+        <w:t>@</w:t>
+      </w:r>
+      <w:proofErr w:type="gramStart"/>
+      <w:r>
+        <w:rPr>
+          <w:rFonts w:ascii="Fira Code" w:eastAsia="Times New Roman" w:hAnsi="Fira Code" w:cs="Times New Roman"/>
+          <w:color w:val="F47067"/>
+          <w:sz w:val="21"/>
+          <w:szCs w:val="21"/>
+          <w:lang w:val="en-US"/>
+        </w:rPr>
+        <w:t>media</w:t>
+      </w:r>
+      <w:proofErr w:type="gramEnd"/>
       <w:r>
         <w:rPr>
           <w:rFonts w:ascii="Fira Code" w:eastAsia="Times New Roman" w:hAnsi="Fira Code" w:cs="Times New Roman"/>
@@ -6875,17 +7014,27 @@
         <w:lastRenderedPageBreak/>
         <w:t>Resultados</w:t>
       </w:r>
-      <w:r>
+    </w:p>
+    <w:p>
+      <w:pPr>
         <w:rPr>
           <w:b/>
           <w:bCs/>
           <w:sz w:val="32"/>
           <w:szCs w:val="32"/>
         </w:rPr>
+      </w:pPr>
+      <w:r>
+        <w:rPr>
+          <w:b/>
+          <w:bCs/>
+          <w:sz w:val="32"/>
+          <w:szCs w:val="32"/>
+        </w:rPr>
         <w:drawing>
-          <wp:inline distT="0" distB="0" distL="0" distR="0" wp14:anchorId="253EBF90" wp14:editId="3E9907EC">
-            <wp:extent cx="5612130" cy="2946400"/>
-            <wp:effectExtent l="0" t="0" r="7620" b="6350"/>
+          <wp:inline distT="0" distB="0" distL="0" distR="0" wp14:anchorId="3595794C" wp14:editId="6E9228F8">
+            <wp:extent cx="5612130" cy="2820035"/>
+            <wp:effectExtent l="0" t="0" r="7620" b="0"/>
             <wp:docPr id="3" name="Picture 3"/>
             <wp:cNvGraphicFramePr>
               <a:graphicFrameLocks xmlns:a="http://schemas.openxmlformats.org/drawingml/2006/main" noChangeAspect="1"/>
@@ -6906,7 +7055,7 @@
                   <pic:spPr>
                     <a:xfrm>
                       <a:off x="0" y="0"/>
-                      <a:ext cx="5612130" cy="2946400"/>
+                      <a:ext cx="5612130" cy="2820035"/>
                     </a:xfrm>
                     <a:prstGeom prst="rect">
                       <a:avLst/>
@@ -6918,18 +7067,28 @@
           </wp:inline>
         </w:drawing>
       </w:r>
-      <w:r>
+    </w:p>
+    <w:p>
+      <w:pPr>
         <w:rPr>
           <w:b/>
           <w:bCs/>
           <w:sz w:val="32"/>
           <w:szCs w:val="32"/>
         </w:rPr>
+      </w:pPr>
+      <w:r>
+        <w:rPr>
+          <w:b/>
+          <w:bCs/>
+          <w:sz w:val="32"/>
+          <w:szCs w:val="32"/>
+        </w:rPr>
         <w:lastRenderedPageBreak/>
         <w:drawing>
-          <wp:inline distT="0" distB="0" distL="0" distR="0" wp14:anchorId="03ADB857" wp14:editId="377D151F">
-            <wp:extent cx="5612130" cy="7407275"/>
-            <wp:effectExtent l="0" t="0" r="7620" b="3175"/>
+          <wp:inline distT="0" distB="0" distL="0" distR="0" wp14:anchorId="7DB8AFFB" wp14:editId="10DF509B">
+            <wp:extent cx="5612130" cy="7783830"/>
+            <wp:effectExtent l="0" t="0" r="7620" b="7620"/>
             <wp:docPr id="4" name="Picture 4"/>
             <wp:cNvGraphicFramePr>
               <a:graphicFrameLocks xmlns:a="http://schemas.openxmlformats.org/drawingml/2006/main" noChangeAspect="1"/>
@@ -6950,7 +7109,7 @@
                   <pic:spPr>
                     <a:xfrm>
                       <a:off x="0" y="0"/>
-                      <a:ext cx="5612130" cy="7407275"/>
+                      <a:ext cx="5612130" cy="7783830"/>
                     </a:xfrm>
                     <a:prstGeom prst="rect">
                       <a:avLst/>

</xml_diff>